<commit_message>
End of section 5, MOQ
</commit_message>
<xml_diff>
--- a/TestingTips.docx
+++ b/TestingTips.docx
@@ -26,7 +26,33 @@
           <w:szCs w:val="48"/>
           <w:lang w:val="en-ZA" w:eastAsia="en-ZA"/>
         </w:rPr>
-        <w:t>Master unit testing with NUnit, XUnit and MOQ with a real world N-Tier web application (.NET Core 6 and EF Core)</w:t>
+        <w:t xml:space="preserve">Master unit testing with NUnit, XUnit and MOQ with a </w:t>
+      </w:r>
+      <w:proofErr w:type="gramStart"/>
+      <w:r>
+        <w:rPr>
+          <w:rFonts w:ascii="Roboto" w:eastAsia="Times New Roman" w:hAnsi="Roboto" w:cs="Times New Roman"/>
+          <w:b/>
+          <w:bCs/>
+          <w:color w:val="1C1D1F"/>
+          <w:sz w:val="48"/>
+          <w:szCs w:val="48"/>
+          <w:lang w:val="en-ZA" w:eastAsia="en-ZA"/>
+        </w:rPr>
+        <w:t>real world</w:t>
+      </w:r>
+      <w:proofErr w:type="gramEnd"/>
+      <w:r>
+        <w:rPr>
+          <w:rFonts w:ascii="Roboto" w:eastAsia="Times New Roman" w:hAnsi="Roboto" w:cs="Times New Roman"/>
+          <w:b/>
+          <w:bCs/>
+          <w:color w:val="1C1D1F"/>
+          <w:sz w:val="48"/>
+          <w:szCs w:val="48"/>
+          <w:lang w:val="en-ZA" w:eastAsia="en-ZA"/>
+        </w:rPr>
+        <w:t xml:space="preserve"> N-Tier web application (.NET Core 6 and EF Core)</w:t>
       </w:r>
     </w:p>
     <w:p>
@@ -385,7 +411,23 @@
           <w:szCs w:val="44"/>
         </w:rPr>
         <w:lastRenderedPageBreak/>
-        <w:t>Three phases of testing  ( AAA)</w:t>
+        <w:t xml:space="preserve">Three phases of </w:t>
+      </w:r>
+      <w:proofErr w:type="gramStart"/>
+      <w:r>
+        <w:rPr>
+          <w:sz w:val="44"/>
+          <w:szCs w:val="44"/>
+        </w:rPr>
+        <w:t>testing  (</w:t>
+      </w:r>
+      <w:proofErr w:type="gramEnd"/>
+      <w:r>
+        <w:rPr>
+          <w:sz w:val="44"/>
+          <w:szCs w:val="44"/>
+        </w:rPr>
+        <w:t xml:space="preserve"> AAA)</w:t>
       </w:r>
     </w:p>
     <w:p>
@@ -534,6 +576,7 @@
       <w:r>
         <w:t xml:space="preserve"> </w:t>
       </w:r>
+      <w:proofErr w:type="gramStart"/>
       <w:r>
         <w:rPr>
           <w:sz w:val="44"/>
@@ -541,6 +584,7 @@
         </w:rPr>
         <w:t>Microsoft.NET.Test.Sdk</w:t>
       </w:r>
+      <w:proofErr w:type="gramEnd"/>
       <w:r>
         <w:rPr>
           <w:sz w:val="44"/>
@@ -749,7 +793,29 @@
           <w:szCs w:val="19"/>
           <w:lang w:val="en-ZA"/>
         </w:rPr>
-        <w:t xml:space="preserve">        [TestCase(11)]</w:t>
+        <w:t xml:space="preserve">        [</w:t>
+      </w:r>
+      <w:proofErr w:type="gramStart"/>
+      <w:r>
+        <w:rPr>
+          <w:rFonts w:ascii="Cascadia Mono" w:hAnsi="Cascadia Mono" w:cs="Cascadia Mono"/>
+          <w:color w:val="000000"/>
+          <w:sz w:val="19"/>
+          <w:szCs w:val="19"/>
+          <w:lang w:val="en-ZA"/>
+        </w:rPr>
+        <w:t>TestCase(</w:t>
+      </w:r>
+      <w:proofErr w:type="gramEnd"/>
+      <w:r>
+        <w:rPr>
+          <w:rFonts w:ascii="Cascadia Mono" w:hAnsi="Cascadia Mono" w:cs="Cascadia Mono"/>
+          <w:color w:val="000000"/>
+          <w:sz w:val="19"/>
+          <w:szCs w:val="19"/>
+          <w:lang w:val="en-ZA"/>
+        </w:rPr>
+        <w:t>11)]</w:t>
       </w:r>
     </w:p>
     <w:p>
@@ -774,27 +840,29 @@
           <w:szCs w:val="19"/>
           <w:lang w:val="en-ZA"/>
         </w:rPr>
-        <w:t xml:space="preserve">        [TestCase(1</w:t>
-      </w:r>
-      <w:r>
-        <w:rPr>
-          <w:rFonts w:ascii="Cascadia Mono" w:hAnsi="Cascadia Mono" w:cs="Cascadia Mono"/>
-          <w:color w:val="000000"/>
-          <w:sz w:val="19"/>
-          <w:szCs w:val="19"/>
-          <w:lang w:val="en-ZA"/>
-        </w:rPr>
-        <w:t>2</w:t>
-      </w:r>
-      <w:r>
-        <w:rPr>
-          <w:rFonts w:ascii="Cascadia Mono" w:hAnsi="Cascadia Mono" w:cs="Cascadia Mono"/>
-          <w:color w:val="000000"/>
-          <w:sz w:val="19"/>
-          <w:szCs w:val="19"/>
-          <w:lang w:val="en-ZA"/>
-        </w:rPr>
-        <w:t>)]</w:t>
+        <w:t xml:space="preserve">        [</w:t>
+      </w:r>
+      <w:proofErr w:type="gramStart"/>
+      <w:r>
+        <w:rPr>
+          <w:rFonts w:ascii="Cascadia Mono" w:hAnsi="Cascadia Mono" w:cs="Cascadia Mono"/>
+          <w:color w:val="000000"/>
+          <w:sz w:val="19"/>
+          <w:szCs w:val="19"/>
+          <w:lang w:val="en-ZA"/>
+        </w:rPr>
+        <w:t>TestCase(</w:t>
+      </w:r>
+      <w:proofErr w:type="gramEnd"/>
+      <w:r>
+        <w:rPr>
+          <w:rFonts w:ascii="Cascadia Mono" w:hAnsi="Cascadia Mono" w:cs="Cascadia Mono"/>
+          <w:color w:val="000000"/>
+          <w:sz w:val="19"/>
+          <w:szCs w:val="19"/>
+          <w:lang w:val="en-ZA"/>
+        </w:rPr>
+        <w:t>12)]</w:t>
       </w:r>
     </w:p>
     <w:p>
@@ -859,8 +927,20 @@
           <w:szCs w:val="19"/>
           <w:lang w:val="en-ZA"/>
         </w:rPr>
-        <w:t xml:space="preserve"> IsOddChecker_InputOddNUmber_ReturnTrue(</w:t>
-      </w:r>
+        <w:t xml:space="preserve"> IsOddChecker_InputOddNUmber_</w:t>
+      </w:r>
+      <w:proofErr w:type="gramStart"/>
+      <w:r>
+        <w:rPr>
+          <w:rFonts w:ascii="Cascadia Mono" w:hAnsi="Cascadia Mono" w:cs="Cascadia Mono"/>
+          <w:color w:val="000000"/>
+          <w:sz w:val="19"/>
+          <w:szCs w:val="19"/>
+          <w:lang w:val="en-ZA"/>
+        </w:rPr>
+        <w:t>ReturnTrue(</w:t>
+      </w:r>
+      <w:proofErr w:type="gramEnd"/>
       <w:r>
         <w:rPr>
           <w:rFonts w:ascii="Cascadia Mono" w:hAnsi="Cascadia Mono" w:cs="Cascadia Mono"/>
@@ -922,11 +1002,8 @@
         <w:adjustRightInd w:val="0"/>
         <w:spacing w:after="0" w:line="240" w:lineRule="auto"/>
         <w:rPr>
-          <w:rFonts w:ascii="Cascadia Mono" w:hAnsi="Cascadia Mono" w:cs="Cascadia Mono"/>
-          <w:color w:val="000000"/>
-          <w:sz w:val="19"/>
-          <w:szCs w:val="19"/>
-          <w:lang w:val="en-ZA"/>
+          <w:sz w:val="44"/>
+          <w:szCs w:val="44"/>
         </w:rPr>
       </w:pPr>
       <w:r>
@@ -981,6 +1058,54 @@
           <w:szCs w:val="44"/>
         </w:rPr>
       </w:pPr>
+      <w:r>
+        <w:rPr>
+          <w:sz w:val="44"/>
+          <w:szCs w:val="44"/>
+        </w:rPr>
+        <w:lastRenderedPageBreak/>
+        <w:t>What is MOCK?</w:t>
+      </w:r>
+      <w:r>
+        <w:rPr>
+          <w:noProof/>
+        </w:rPr>
+        <w:drawing>
+          <wp:inline distT="0" distB="0" distL="0" distR="0" wp14:anchorId="71E90FF6" wp14:editId="65045890">
+            <wp:extent cx="6645910" cy="3175635"/>
+            <wp:effectExtent l="0" t="0" r="2540" b="5715"/>
+            <wp:docPr id="7" name="Picture 7"/>
+            <wp:cNvGraphicFramePr>
+              <a:graphicFrameLocks xmlns:a="http://schemas.openxmlformats.org/drawingml/2006/main" noChangeAspect="1"/>
+            </wp:cNvGraphicFramePr>
+            <a:graphic xmlns:a="http://schemas.openxmlformats.org/drawingml/2006/main">
+              <a:graphicData uri="http://schemas.openxmlformats.org/drawingml/2006/picture">
+                <pic:pic xmlns:pic="http://schemas.openxmlformats.org/drawingml/2006/picture">
+                  <pic:nvPicPr>
+                    <pic:cNvPr id="1" name=""/>
+                    <pic:cNvPicPr/>
+                  </pic:nvPicPr>
+                  <pic:blipFill>
+                    <a:blip r:embed="rId10"/>
+                    <a:stretch>
+                      <a:fillRect/>
+                    </a:stretch>
+                  </pic:blipFill>
+                  <pic:spPr>
+                    <a:xfrm>
+                      <a:off x="0" y="0"/>
+                      <a:ext cx="6645910" cy="3175635"/>
+                    </a:xfrm>
+                    <a:prstGeom prst="rect">
+                      <a:avLst/>
+                    </a:prstGeom>
+                  </pic:spPr>
+                </pic:pic>
+              </a:graphicData>
+            </a:graphic>
+          </wp:inline>
+        </w:drawing>
+      </w:r>
     </w:p>
     <w:sectPr>
       <w:pgSz w:w="11906" w:h="16838"/>

</xml_diff>

<commit_message>
End of the Course
</commit_message>
<xml_diff>
--- a/TestingTips.docx
+++ b/TestingTips.docx
@@ -26,33 +26,7 @@
           <w:szCs w:val="48"/>
           <w:lang w:val="en-ZA" w:eastAsia="en-ZA"/>
         </w:rPr>
-        <w:t xml:space="preserve">Master unit testing with NUnit, XUnit and MOQ with a </w:t>
-      </w:r>
-      <w:proofErr w:type="gramStart"/>
-      <w:r>
-        <w:rPr>
-          <w:rFonts w:ascii="Roboto" w:eastAsia="Times New Roman" w:hAnsi="Roboto" w:cs="Times New Roman"/>
-          <w:b/>
-          <w:bCs/>
-          <w:color w:val="1C1D1F"/>
-          <w:sz w:val="48"/>
-          <w:szCs w:val="48"/>
-          <w:lang w:val="en-ZA" w:eastAsia="en-ZA"/>
-        </w:rPr>
-        <w:t>real world</w:t>
-      </w:r>
-      <w:proofErr w:type="gramEnd"/>
-      <w:r>
-        <w:rPr>
-          <w:rFonts w:ascii="Roboto" w:eastAsia="Times New Roman" w:hAnsi="Roboto" w:cs="Times New Roman"/>
-          <w:b/>
-          <w:bCs/>
-          <w:color w:val="1C1D1F"/>
-          <w:sz w:val="48"/>
-          <w:szCs w:val="48"/>
-          <w:lang w:val="en-ZA" w:eastAsia="en-ZA"/>
-        </w:rPr>
-        <w:t xml:space="preserve"> N-Tier web application (.NET Core 6 and EF Core)</w:t>
+        <w:t>Master unit testing with NUnit, XUnit and MOQ with a real world N-Tier web application (.NET Core 6 and EF Core)</w:t>
       </w:r>
     </w:p>
     <w:p>
@@ -411,23 +385,7 @@
           <w:szCs w:val="44"/>
         </w:rPr>
         <w:lastRenderedPageBreak/>
-        <w:t xml:space="preserve">Three phases of </w:t>
-      </w:r>
-      <w:proofErr w:type="gramStart"/>
-      <w:r>
-        <w:rPr>
-          <w:sz w:val="44"/>
-          <w:szCs w:val="44"/>
-        </w:rPr>
-        <w:t>testing  (</w:t>
-      </w:r>
-      <w:proofErr w:type="gramEnd"/>
-      <w:r>
-        <w:rPr>
-          <w:sz w:val="44"/>
-          <w:szCs w:val="44"/>
-        </w:rPr>
-        <w:t xml:space="preserve"> AAA)</w:t>
+        <w:t>Three phases of testing  ( AAA)</w:t>
       </w:r>
     </w:p>
     <w:p>
@@ -576,7 +534,6 @@
       <w:r>
         <w:t xml:space="preserve"> </w:t>
       </w:r>
-      <w:proofErr w:type="gramStart"/>
       <w:r>
         <w:rPr>
           <w:sz w:val="44"/>
@@ -584,7 +541,6 @@
         </w:rPr>
         <w:t>Microsoft.NET.Test.Sdk</w:t>
       </w:r>
-      <w:proofErr w:type="gramEnd"/>
       <w:r>
         <w:rPr>
           <w:sz w:val="44"/>
@@ -793,10 +749,15 @@
           <w:szCs w:val="19"/>
           <w:lang w:val="en-ZA"/>
         </w:rPr>
-        <w:t xml:space="preserve">        [</w:t>
-      </w:r>
-      <w:proofErr w:type="gramStart"/>
-      <w:r>
+        <w:t xml:space="preserve">        [TestCase(11)]</w:t>
+      </w:r>
+    </w:p>
+    <w:p>
+      <w:pPr>
+        <w:autoSpaceDE w:val="0"/>
+        <w:autoSpaceDN w:val="0"/>
+        <w:adjustRightInd w:val="0"/>
+        <w:spacing w:after="0" w:line="240" w:lineRule="auto"/>
         <w:rPr>
           <w:rFonts w:ascii="Cascadia Mono" w:hAnsi="Cascadia Mono" w:cs="Cascadia Mono"/>
           <w:color w:val="000000"/>
@@ -804,9 +765,7 @@
           <w:szCs w:val="19"/>
           <w:lang w:val="en-ZA"/>
         </w:rPr>
-        <w:t>TestCase(</w:t>
-      </w:r>
-      <w:proofErr w:type="gramEnd"/>
+      </w:pPr>
       <w:r>
         <w:rPr>
           <w:rFonts w:ascii="Cascadia Mono" w:hAnsi="Cascadia Mono" w:cs="Cascadia Mono"/>
@@ -815,7 +774,7 @@
           <w:szCs w:val="19"/>
           <w:lang w:val="en-ZA"/>
         </w:rPr>
-        <w:t>11)]</w:t>
+        <w:t xml:space="preserve">        [TestCase(12)]</w:t>
       </w:r>
     </w:p>
     <w:p>
@@ -840,9 +799,18 @@
           <w:szCs w:val="19"/>
           <w:lang w:val="en-ZA"/>
         </w:rPr>
-        <w:t xml:space="preserve">        [</w:t>
-      </w:r>
-      <w:proofErr w:type="gramStart"/>
+        <w:t xml:space="preserve">        </w:t>
+      </w:r>
+      <w:r>
+        <w:rPr>
+          <w:rFonts w:ascii="Cascadia Mono" w:hAnsi="Cascadia Mono" w:cs="Cascadia Mono"/>
+          <w:color w:val="0000FF"/>
+          <w:sz w:val="19"/>
+          <w:szCs w:val="19"/>
+          <w:lang w:val="en-ZA"/>
+        </w:rPr>
+        <w:t>public</w:t>
+      </w:r>
       <w:r>
         <w:rPr>
           <w:rFonts w:ascii="Cascadia Mono" w:hAnsi="Cascadia Mono" w:cs="Cascadia Mono"/>
@@ -851,9 +819,18 @@
           <w:szCs w:val="19"/>
           <w:lang w:val="en-ZA"/>
         </w:rPr>
-        <w:t>TestCase(</w:t>
-      </w:r>
-      <w:proofErr w:type="gramEnd"/>
+        <w:t xml:space="preserve"> </w:t>
+      </w:r>
+      <w:r>
+        <w:rPr>
+          <w:rFonts w:ascii="Cascadia Mono" w:hAnsi="Cascadia Mono" w:cs="Cascadia Mono"/>
+          <w:color w:val="0000FF"/>
+          <w:sz w:val="19"/>
+          <w:szCs w:val="19"/>
+          <w:lang w:val="en-ZA"/>
+        </w:rPr>
+        <w:t>void</w:t>
+      </w:r>
       <w:r>
         <w:rPr>
           <w:rFonts w:ascii="Cascadia Mono" w:hAnsi="Cascadia Mono" w:cs="Cascadia Mono"/>
@@ -862,85 +839,8 @@
           <w:szCs w:val="19"/>
           <w:lang w:val="en-ZA"/>
         </w:rPr>
-        <w:t>12)]</w:t>
-      </w:r>
-    </w:p>
-    <w:p>
-      <w:pPr>
-        <w:autoSpaceDE w:val="0"/>
-        <w:autoSpaceDN w:val="0"/>
-        <w:adjustRightInd w:val="0"/>
-        <w:spacing w:after="0" w:line="240" w:lineRule="auto"/>
-        <w:rPr>
-          <w:rFonts w:ascii="Cascadia Mono" w:hAnsi="Cascadia Mono" w:cs="Cascadia Mono"/>
-          <w:color w:val="000000"/>
-          <w:sz w:val="19"/>
-          <w:szCs w:val="19"/>
-          <w:lang w:val="en-ZA"/>
-        </w:rPr>
-      </w:pPr>
-      <w:r>
-        <w:rPr>
-          <w:rFonts w:ascii="Cascadia Mono" w:hAnsi="Cascadia Mono" w:cs="Cascadia Mono"/>
-          <w:color w:val="000000"/>
-          <w:sz w:val="19"/>
-          <w:szCs w:val="19"/>
-          <w:lang w:val="en-ZA"/>
-        </w:rPr>
-        <w:t xml:space="preserve">        </w:t>
-      </w:r>
-      <w:r>
-        <w:rPr>
-          <w:rFonts w:ascii="Cascadia Mono" w:hAnsi="Cascadia Mono" w:cs="Cascadia Mono"/>
-          <w:color w:val="0000FF"/>
-          <w:sz w:val="19"/>
-          <w:szCs w:val="19"/>
-          <w:lang w:val="en-ZA"/>
-        </w:rPr>
-        <w:t>public</w:t>
-      </w:r>
-      <w:r>
-        <w:rPr>
-          <w:rFonts w:ascii="Cascadia Mono" w:hAnsi="Cascadia Mono" w:cs="Cascadia Mono"/>
-          <w:color w:val="000000"/>
-          <w:sz w:val="19"/>
-          <w:szCs w:val="19"/>
-          <w:lang w:val="en-ZA"/>
-        </w:rPr>
-        <w:t xml:space="preserve"> </w:t>
-      </w:r>
-      <w:r>
-        <w:rPr>
-          <w:rFonts w:ascii="Cascadia Mono" w:hAnsi="Cascadia Mono" w:cs="Cascadia Mono"/>
-          <w:color w:val="0000FF"/>
-          <w:sz w:val="19"/>
-          <w:szCs w:val="19"/>
-          <w:lang w:val="en-ZA"/>
-        </w:rPr>
-        <w:t>void</w:t>
-      </w:r>
-      <w:r>
-        <w:rPr>
-          <w:rFonts w:ascii="Cascadia Mono" w:hAnsi="Cascadia Mono" w:cs="Cascadia Mono"/>
-          <w:color w:val="000000"/>
-          <w:sz w:val="19"/>
-          <w:szCs w:val="19"/>
-          <w:lang w:val="en-ZA"/>
-        </w:rPr>
-        <w:t xml:space="preserve"> IsOddChecker_InputOddNUmber_</w:t>
-      </w:r>
-      <w:proofErr w:type="gramStart"/>
-      <w:r>
-        <w:rPr>
-          <w:rFonts w:ascii="Cascadia Mono" w:hAnsi="Cascadia Mono" w:cs="Cascadia Mono"/>
-          <w:color w:val="000000"/>
-          <w:sz w:val="19"/>
-          <w:szCs w:val="19"/>
-          <w:lang w:val="en-ZA"/>
-        </w:rPr>
-        <w:t>ReturnTrue(</w:t>
-      </w:r>
-      <w:proofErr w:type="gramEnd"/>
+        <w:t xml:space="preserve"> IsOddChecker_InputOddNUmber_ReturnTrue(</w:t>
+      </w:r>
       <w:r>
         <w:rPr>
           <w:rFonts w:ascii="Cascadia Mono" w:hAnsi="Cascadia Mono" w:cs="Cascadia Mono"/>
@@ -1054,8 +954,7 @@
           <w:tab w:val="left" w:pos="5956"/>
         </w:tabs>
         <w:rPr>
-          <w:sz w:val="44"/>
-          <w:szCs w:val="44"/>
+          <w:noProof/>
         </w:rPr>
       </w:pPr>
       <w:r>
@@ -1105,6 +1004,38 @@
             </a:graphic>
           </wp:inline>
         </w:drawing>
+      </w:r>
+    </w:p>
+    <w:p>
+      <w:pPr>
+        <w:rPr>
+          <w:noProof/>
+        </w:rPr>
+      </w:pPr>
+    </w:p>
+    <w:p>
+      <w:pPr>
+        <w:tabs>
+          <w:tab w:val="left" w:pos="1860"/>
+        </w:tabs>
+        <w:rPr>
+          <w:sz w:val="44"/>
+          <w:szCs w:val="44"/>
+        </w:rPr>
+      </w:pPr>
+      <w:r>
+        <w:rPr>
+          <w:sz w:val="44"/>
+          <w:szCs w:val="44"/>
+        </w:rPr>
+        <w:t>For testing Entity Framework functionality we need in memory SQL server</w:t>
+      </w:r>
+      <w:r>
+        <w:rPr>
+          <w:sz w:val="44"/>
+          <w:szCs w:val="44"/>
+        </w:rPr>
+        <w:tab/>
       </w:r>
     </w:p>
     <w:sectPr>

</xml_diff>